<commit_message>
2014 03 14 12:12
Exclusão do ex2 que aguarda resposta do professor por email.
</commit_message>
<xml_diff>
--- a/Tabelas de atividades.docx
+++ b/Tabelas de atividades.docx
@@ -418,8 +418,6 @@
             <w:r>
               <w:t>OK</w:t>
             </w:r>
-            <w:bookmarkStart w:id="0" w:name="_GoBack"/>
-            <w:bookmarkEnd w:id="0"/>
           </w:p>
           <w:p>
             <w:pPr>
@@ -475,6 +473,17 @@
             <w:pPr>
               <w:spacing w:line="276" w:lineRule="auto"/>
             </w:pPr>
+            <w:r>
+              <w:t xml:space="preserve">Requisitos </w:t>
+            </w:r>
+            <w:proofErr w:type="gramStart"/>
+            <w:r>
+              <w:t>do sistemas</w:t>
+            </w:r>
+            <w:proofErr w:type="gramEnd"/>
+            <w:r>
+              <w:t xml:space="preserve"> </w:t>
+            </w:r>
           </w:p>
         </w:tc>
         <w:tc>
@@ -533,6 +542,17 @@
             <w:pPr>
               <w:spacing w:line="276" w:lineRule="auto"/>
             </w:pPr>
+            <w:r>
+              <w:t xml:space="preserve">Descrição </w:t>
+            </w:r>
+            <w:proofErr w:type="gramStart"/>
+            <w:r>
+              <w:t>do casos</w:t>
+            </w:r>
+            <w:proofErr w:type="gramEnd"/>
+            <w:r>
+              <w:t xml:space="preserve"> de uso</w:t>
+            </w:r>
           </w:p>
         </w:tc>
         <w:tc>
@@ -545,9 +565,11 @@
               <w:spacing w:line="276" w:lineRule="auto"/>
               <w:jc w:val="center"/>
             </w:pPr>
+            <w:bookmarkStart w:id="0" w:name="_GoBack"/>
             <w:r>
               <w:t>?</w:t>
             </w:r>
+            <w:bookmarkEnd w:id="0"/>
           </w:p>
         </w:tc>
         <w:tc>
@@ -2713,7 +2735,7 @@
 </file>
 
 <file path=customXml/itemProps1.xml><?xml version="1.0" encoding="utf-8"?>
-<ds:datastoreItem xmlns:ds="http://schemas.openxmlformats.org/officeDocument/2006/customXml" ds:itemID="{21E40B48-8E58-497E-B3D8-7F972695CA3C}">
+<ds:datastoreItem xmlns:ds="http://schemas.openxmlformats.org/officeDocument/2006/customXml" ds:itemID="{023DD37E-09ED-4B7E-B229-2D2CCDB23C94}">
   <ds:schemaRefs>
     <ds:schemaRef ds:uri="http://schemas.openxmlformats.org/officeDocument/2006/bibliography"/>
   </ds:schemaRefs>

</xml_diff>

<commit_message>
2014 03 27   12:04
</commit_message>
<xml_diff>
--- a/Tabelas de atividades.docx
+++ b/Tabelas de atividades.docx
@@ -15,8 +15,9 @@
       </w:tblPr>
       <w:tblGrid>
         <w:gridCol w:w="720"/>
-        <w:gridCol w:w="5670"/>
-        <w:gridCol w:w="1052"/>
+        <w:gridCol w:w="806"/>
+        <w:gridCol w:w="4946"/>
+        <w:gridCol w:w="970"/>
         <w:gridCol w:w="1278"/>
       </w:tblGrid>
       <w:tr>
@@ -47,7 +48,28 @@
         </w:tc>
         <w:tc>
           <w:tcPr>
-            <w:tcW w:w="5670" w:type="dxa"/>
+            <w:tcW w:w="806" w:type="dxa"/>
+            <w:shd w:val="clear" w:color="auto" w:fill="FABF8F" w:themeFill="accent6" w:themeFillTint="99"/>
+            <w:vAlign w:val="center"/>
+          </w:tcPr>
+          <w:p>
+            <w:pPr>
+              <w:jc w:val="center"/>
+              <w:rPr>
+                <w:b/>
+              </w:rPr>
+            </w:pPr>
+            <w:r>
+              <w:rPr>
+                <w:b/>
+              </w:rPr>
+              <w:t>Ciclo</w:t>
+            </w:r>
+          </w:p>
+        </w:tc>
+        <w:tc>
+          <w:tcPr>
+            <w:tcW w:w="4946" w:type="dxa"/>
             <w:shd w:val="clear" w:color="auto" w:fill="FABF8F" w:themeFill="accent6" w:themeFillTint="99"/>
             <w:vAlign w:val="center"/>
           </w:tcPr>
@@ -75,7 +97,7 @@
         </w:tc>
         <w:tc>
           <w:tcPr>
-            <w:tcW w:w="1052" w:type="dxa"/>
+            <w:tcW w:w="970" w:type="dxa"/>
             <w:shd w:val="clear" w:color="auto" w:fill="FABF8F" w:themeFill="accent6" w:themeFillTint="99"/>
             <w:vAlign w:val="center"/>
           </w:tcPr>
@@ -120,62 +142,7 @@
         <w:tc>
           <w:tcPr>
             <w:tcW w:w="720" w:type="dxa"/>
-            <w:shd w:val="clear" w:color="auto" w:fill="B8CCE4" w:themeFill="accent1" w:themeFillTint="66"/>
-          </w:tcPr>
-          <w:p>
-            <w:pPr>
-              <w:pStyle w:val="PargrafodaLista"/>
-              <w:tabs>
-                <w:tab w:val="left" w:pos="304"/>
-              </w:tabs>
-              <w:spacing w:line="276" w:lineRule="auto"/>
-              <w:ind w:left="360"/>
-            </w:pPr>
-          </w:p>
-        </w:tc>
-        <w:tc>
-          <w:tcPr>
-            <w:tcW w:w="5670" w:type="dxa"/>
-            <w:shd w:val="clear" w:color="auto" w:fill="B8CCE4" w:themeFill="accent1" w:themeFillTint="66"/>
-          </w:tcPr>
-          <w:p>
-            <w:pPr>
-              <w:spacing w:line="276" w:lineRule="auto"/>
-            </w:pPr>
-          </w:p>
-        </w:tc>
-        <w:tc>
-          <w:tcPr>
-            <w:tcW w:w="1052" w:type="dxa"/>
-            <w:shd w:val="clear" w:color="auto" w:fill="B8CCE4" w:themeFill="accent1" w:themeFillTint="66"/>
-          </w:tcPr>
-          <w:p>
-            <w:pPr>
-              <w:spacing w:line="276" w:lineRule="auto"/>
-              <w:jc w:val="center"/>
-            </w:pPr>
-            <w:r>
-              <w:t>Ok</w:t>
-            </w:r>
-          </w:p>
-        </w:tc>
-        <w:tc>
-          <w:tcPr>
-            <w:tcW w:w="1278" w:type="dxa"/>
-            <w:shd w:val="clear" w:color="auto" w:fill="B8CCE4" w:themeFill="accent1" w:themeFillTint="66"/>
-          </w:tcPr>
-          <w:p>
-            <w:pPr>
-              <w:jc w:val="center"/>
-            </w:pPr>
-          </w:p>
-        </w:tc>
-      </w:tr>
-      <w:tr>
-        <w:tc>
-          <w:tcPr>
-            <w:tcW w:w="720" w:type="dxa"/>
-            <w:shd w:val="clear" w:color="auto" w:fill="B8CCE4" w:themeFill="accent1" w:themeFillTint="66"/>
+            <w:shd w:val="clear" w:color="auto" w:fill="F2F2F2" w:themeFill="background1" w:themeFillShade="F2"/>
           </w:tcPr>
           <w:p>
             <w:pPr>
@@ -193,8 +160,24 @@
         </w:tc>
         <w:tc>
           <w:tcPr>
-            <w:tcW w:w="5670" w:type="dxa"/>
-            <w:shd w:val="clear" w:color="auto" w:fill="B8CCE4" w:themeFill="accent1" w:themeFillTint="66"/>
+            <w:tcW w:w="806" w:type="dxa"/>
+            <w:shd w:val="clear" w:color="auto" w:fill="F2F2F2" w:themeFill="background1" w:themeFillShade="F2"/>
+          </w:tcPr>
+          <w:p>
+            <w:pPr>
+              <w:jc w:val="center"/>
+            </w:pPr>
+            <w:proofErr w:type="gramStart"/>
+            <w:r>
+              <w:t>1</w:t>
+            </w:r>
+            <w:proofErr w:type="gramEnd"/>
+          </w:p>
+        </w:tc>
+        <w:tc>
+          <w:tcPr>
+            <w:tcW w:w="4946" w:type="dxa"/>
+            <w:shd w:val="clear" w:color="auto" w:fill="F2F2F2" w:themeFill="background1" w:themeFillShade="F2"/>
           </w:tcPr>
           <w:p>
             <w:pPr>
@@ -217,23 +200,14 @@
               <w:spacing w:line="276" w:lineRule="auto"/>
             </w:pPr>
             <w:r>
-              <w:t xml:space="preserve">Fazer </w:t>
-            </w:r>
-            <w:r>
-              <w:t>entrevista</w:t>
-            </w:r>
-            <w:r>
-              <w:t>s</w:t>
-            </w:r>
-            <w:r>
-              <w:t xml:space="preserve"> </w:t>
-            </w:r>
-          </w:p>
-        </w:tc>
-        <w:tc>
-          <w:tcPr>
-            <w:tcW w:w="1052" w:type="dxa"/>
-            <w:shd w:val="clear" w:color="auto" w:fill="B8CCE4" w:themeFill="accent1" w:themeFillTint="66"/>
+              <w:t xml:space="preserve">Fazer uma entrevista </w:t>
+            </w:r>
+          </w:p>
+        </w:tc>
+        <w:tc>
+          <w:tcPr>
+            <w:tcW w:w="970" w:type="dxa"/>
+            <w:shd w:val="clear" w:color="auto" w:fill="F2F2F2" w:themeFill="background1" w:themeFillShade="F2"/>
           </w:tcPr>
           <w:p>
             <w:pPr>
@@ -257,12 +231,23 @@
         <w:tc>
           <w:tcPr>
             <w:tcW w:w="1278" w:type="dxa"/>
-            <w:shd w:val="clear" w:color="auto" w:fill="B8CCE4" w:themeFill="accent1" w:themeFillTint="66"/>
-          </w:tcPr>
-          <w:p>
-            <w:pPr>
-              <w:jc w:val="center"/>
-            </w:pPr>
+            <w:shd w:val="clear" w:color="auto" w:fill="F2F2F2" w:themeFill="background1" w:themeFillShade="F2"/>
+          </w:tcPr>
+          <w:p>
+            <w:pPr>
+              <w:jc w:val="center"/>
+            </w:pPr>
+            <w:r>
+              <w:t>14/03/2014</w:t>
+            </w:r>
+          </w:p>
+          <w:p>
+            <w:pPr>
+              <w:jc w:val="center"/>
+            </w:pPr>
+            <w:r>
+              <w:t>04/03/2014</w:t>
+            </w:r>
           </w:p>
         </w:tc>
       </w:tr>
@@ -273,7 +258,7 @@
         <w:tc>
           <w:tcPr>
             <w:tcW w:w="720" w:type="dxa"/>
-            <w:shd w:val="clear" w:color="auto" w:fill="B8CCE4" w:themeFill="accent1" w:themeFillTint="66"/>
+            <w:shd w:val="clear" w:color="auto" w:fill="F2F2F2" w:themeFill="background1" w:themeFillShade="F2"/>
           </w:tcPr>
           <w:p>
             <w:pPr>
@@ -291,8 +276,24 @@
         </w:tc>
         <w:tc>
           <w:tcPr>
-            <w:tcW w:w="5670" w:type="dxa"/>
-            <w:shd w:val="clear" w:color="auto" w:fill="B8CCE4" w:themeFill="accent1" w:themeFillTint="66"/>
+            <w:tcW w:w="806" w:type="dxa"/>
+            <w:shd w:val="clear" w:color="auto" w:fill="F2F2F2" w:themeFill="background1" w:themeFillShade="F2"/>
+          </w:tcPr>
+          <w:p>
+            <w:pPr>
+              <w:jc w:val="center"/>
+            </w:pPr>
+            <w:proofErr w:type="gramStart"/>
+            <w:r>
+              <w:t>1</w:t>
+            </w:r>
+            <w:proofErr w:type="gramEnd"/>
+          </w:p>
+        </w:tc>
+        <w:tc>
+          <w:tcPr>
+            <w:tcW w:w="4946" w:type="dxa"/>
+            <w:shd w:val="clear" w:color="auto" w:fill="F2F2F2" w:themeFill="background1" w:themeFillShade="F2"/>
           </w:tcPr>
           <w:p>
             <w:pPr>
@@ -319,8 +320,8 @@
         </w:tc>
         <w:tc>
           <w:tcPr>
-            <w:tcW w:w="1052" w:type="dxa"/>
-            <w:shd w:val="clear" w:color="auto" w:fill="B8CCE4" w:themeFill="accent1" w:themeFillTint="66"/>
+            <w:tcW w:w="970" w:type="dxa"/>
+            <w:shd w:val="clear" w:color="auto" w:fill="F2F2F2" w:themeFill="background1" w:themeFillShade="F2"/>
           </w:tcPr>
           <w:p>
             <w:pPr>
@@ -346,7 +347,7 @@
         <w:tc>
           <w:tcPr>
             <w:tcW w:w="1278" w:type="dxa"/>
-            <w:shd w:val="clear" w:color="auto" w:fill="B8CCE4" w:themeFill="accent1" w:themeFillTint="66"/>
+            <w:shd w:val="clear" w:color="auto" w:fill="F2F2F2" w:themeFill="background1" w:themeFillShade="F2"/>
           </w:tcPr>
           <w:p>
             <w:pPr>
@@ -367,7 +368,7 @@
         <w:tc>
           <w:tcPr>
             <w:tcW w:w="720" w:type="dxa"/>
-            <w:shd w:val="clear" w:color="auto" w:fill="B8CCE4" w:themeFill="accent1" w:themeFillTint="66"/>
+            <w:shd w:val="clear" w:color="auto" w:fill="F2F2F2" w:themeFill="background1" w:themeFillShade="F2"/>
           </w:tcPr>
           <w:p>
             <w:pPr>
@@ -385,8 +386,24 @@
         </w:tc>
         <w:tc>
           <w:tcPr>
-            <w:tcW w:w="5670" w:type="dxa"/>
-            <w:shd w:val="clear" w:color="auto" w:fill="B8CCE4" w:themeFill="accent1" w:themeFillTint="66"/>
+            <w:tcW w:w="806" w:type="dxa"/>
+            <w:shd w:val="clear" w:color="auto" w:fill="F2F2F2" w:themeFill="background1" w:themeFillShade="F2"/>
+          </w:tcPr>
+          <w:p>
+            <w:pPr>
+              <w:jc w:val="center"/>
+            </w:pPr>
+            <w:proofErr w:type="gramStart"/>
+            <w:r>
+              <w:t>1</w:t>
+            </w:r>
+            <w:proofErr w:type="gramEnd"/>
+          </w:p>
+        </w:tc>
+        <w:tc>
+          <w:tcPr>
+            <w:tcW w:w="4946" w:type="dxa"/>
+            <w:shd w:val="clear" w:color="auto" w:fill="F2F2F2" w:themeFill="background1" w:themeFillShade="F2"/>
           </w:tcPr>
           <w:p>
             <w:pPr>
@@ -396,19 +413,11 @@
               <w:t xml:space="preserve">Fazer casos de uso </w:t>
             </w:r>
           </w:p>
-          <w:p>
-            <w:pPr>
-              <w:spacing w:line="276" w:lineRule="auto"/>
-            </w:pPr>
-            <w:r>
-              <w:t xml:space="preserve">Requisitos do sistema </w:t>
-            </w:r>
-          </w:p>
-        </w:tc>
-        <w:tc>
-          <w:tcPr>
-            <w:tcW w:w="1052" w:type="dxa"/>
-            <w:shd w:val="clear" w:color="auto" w:fill="B8CCE4" w:themeFill="accent1" w:themeFillTint="66"/>
+        </w:tc>
+        <w:tc>
+          <w:tcPr>
+            <w:tcW w:w="970" w:type="dxa"/>
+            <w:shd w:val="clear" w:color="auto" w:fill="F2F2F2" w:themeFill="background1" w:themeFillShade="F2"/>
           </w:tcPr>
           <w:p>
             <w:pPr>
@@ -419,20 +428,11 @@
               <w:t>OK</w:t>
             </w:r>
           </w:p>
-          <w:p>
-            <w:pPr>
-              <w:spacing w:line="276" w:lineRule="auto"/>
-              <w:jc w:val="center"/>
-            </w:pPr>
-            <w:r>
-              <w:t>?</w:t>
-            </w:r>
-          </w:p>
         </w:tc>
         <w:tc>
           <w:tcPr>
             <w:tcW w:w="1278" w:type="dxa"/>
-            <w:shd w:val="clear" w:color="auto" w:fill="B8CCE4" w:themeFill="accent1" w:themeFillTint="66"/>
+            <w:shd w:val="clear" w:color="auto" w:fill="F2F2F2" w:themeFill="background1" w:themeFillShade="F2"/>
           </w:tcPr>
           <w:p>
             <w:pPr>
@@ -448,7 +448,7 @@
         <w:tc>
           <w:tcPr>
             <w:tcW w:w="720" w:type="dxa"/>
-            <w:shd w:val="clear" w:color="auto" w:fill="B8CCE4" w:themeFill="accent1" w:themeFillTint="66"/>
+            <w:shd w:val="clear" w:color="auto" w:fill="F2F2F2" w:themeFill="background1" w:themeFillShade="F2"/>
           </w:tcPr>
           <w:p>
             <w:pPr>
@@ -466,30 +466,38 @@
         </w:tc>
         <w:tc>
           <w:tcPr>
-            <w:tcW w:w="5670" w:type="dxa"/>
-            <w:shd w:val="clear" w:color="auto" w:fill="B8CCE4" w:themeFill="accent1" w:themeFillTint="66"/>
-          </w:tcPr>
-          <w:p>
-            <w:pPr>
-              <w:spacing w:line="276" w:lineRule="auto"/>
-            </w:pPr>
-            <w:r>
-              <w:t xml:space="preserve">Requisitos </w:t>
-            </w:r>
+            <w:tcW w:w="806" w:type="dxa"/>
+            <w:shd w:val="clear" w:color="auto" w:fill="F2F2F2" w:themeFill="background1" w:themeFillShade="F2"/>
+          </w:tcPr>
+          <w:p>
+            <w:pPr>
+              <w:jc w:val="center"/>
+            </w:pPr>
             <w:proofErr w:type="gramStart"/>
             <w:r>
-              <w:t>do sistemas</w:t>
+              <w:t>2</w:t>
             </w:r>
             <w:proofErr w:type="gramEnd"/>
-            <w:r>
-              <w:t xml:space="preserve"> </w:t>
-            </w:r>
-          </w:p>
-        </w:tc>
-        <w:tc>
-          <w:tcPr>
-            <w:tcW w:w="1052" w:type="dxa"/>
-            <w:shd w:val="clear" w:color="auto" w:fill="B8CCE4" w:themeFill="accent1" w:themeFillTint="66"/>
+          </w:p>
+        </w:tc>
+        <w:tc>
+          <w:tcPr>
+            <w:tcW w:w="4946" w:type="dxa"/>
+            <w:shd w:val="clear" w:color="auto" w:fill="F2F2F2" w:themeFill="background1" w:themeFillShade="F2"/>
+          </w:tcPr>
+          <w:p>
+            <w:pPr>
+              <w:spacing w:line="276" w:lineRule="auto"/>
+            </w:pPr>
+            <w:r>
+              <w:t xml:space="preserve">Requisitos do sistema </w:t>
+            </w:r>
+          </w:p>
+        </w:tc>
+        <w:tc>
+          <w:tcPr>
+            <w:tcW w:w="970" w:type="dxa"/>
+            <w:shd w:val="clear" w:color="auto" w:fill="F2F2F2" w:themeFill="background1" w:themeFillShade="F2"/>
           </w:tcPr>
           <w:p>
             <w:pPr>
@@ -504,7 +512,7 @@
         <w:tc>
           <w:tcPr>
             <w:tcW w:w="1278" w:type="dxa"/>
-            <w:shd w:val="clear" w:color="auto" w:fill="B8CCE4" w:themeFill="accent1" w:themeFillTint="66"/>
+            <w:shd w:val="clear" w:color="auto" w:fill="F2F2F2" w:themeFill="background1" w:themeFillShade="F2"/>
           </w:tcPr>
           <w:p>
             <w:pPr>
@@ -517,7 +525,7 @@
         <w:tc>
           <w:tcPr>
             <w:tcW w:w="720" w:type="dxa"/>
-            <w:shd w:val="clear" w:color="auto" w:fill="B8CCE4" w:themeFill="accent1" w:themeFillTint="66"/>
+            <w:shd w:val="clear" w:color="auto" w:fill="F2F2F2" w:themeFill="background1" w:themeFillShade="F2"/>
           </w:tcPr>
           <w:p>
             <w:pPr>
@@ -535,47 +543,53 @@
         </w:tc>
         <w:tc>
           <w:tcPr>
-            <w:tcW w:w="5670" w:type="dxa"/>
-            <w:shd w:val="clear" w:color="auto" w:fill="B8CCE4" w:themeFill="accent1" w:themeFillTint="66"/>
-          </w:tcPr>
-          <w:p>
-            <w:pPr>
-              <w:spacing w:line="276" w:lineRule="auto"/>
-            </w:pPr>
-            <w:r>
-              <w:t xml:space="preserve">Descrição </w:t>
-            </w:r>
+            <w:tcW w:w="806" w:type="dxa"/>
+            <w:shd w:val="clear" w:color="auto" w:fill="F2F2F2" w:themeFill="background1" w:themeFillShade="F2"/>
+          </w:tcPr>
+          <w:p>
+            <w:pPr>
+              <w:jc w:val="center"/>
+            </w:pPr>
             <w:proofErr w:type="gramStart"/>
             <w:r>
-              <w:t>do casos</w:t>
+              <w:t>2</w:t>
             </w:r>
             <w:proofErr w:type="gramEnd"/>
-            <w:r>
-              <w:t xml:space="preserve"> de uso</w:t>
-            </w:r>
-          </w:p>
-        </w:tc>
-        <w:tc>
-          <w:tcPr>
-            <w:tcW w:w="1052" w:type="dxa"/>
-            <w:shd w:val="clear" w:color="auto" w:fill="B8CCE4" w:themeFill="accent1" w:themeFillTint="66"/>
-          </w:tcPr>
-          <w:p>
-            <w:pPr>
-              <w:spacing w:line="276" w:lineRule="auto"/>
-              <w:jc w:val="center"/>
-            </w:pPr>
-            <w:bookmarkStart w:id="0" w:name="_GoBack"/>
+          </w:p>
+        </w:tc>
+        <w:tc>
+          <w:tcPr>
+            <w:tcW w:w="4946" w:type="dxa"/>
+            <w:shd w:val="clear" w:color="auto" w:fill="F2F2F2" w:themeFill="background1" w:themeFillShade="F2"/>
+          </w:tcPr>
+          <w:p>
+            <w:pPr>
+              <w:spacing w:line="276" w:lineRule="auto"/>
+            </w:pPr>
+            <w:r>
+              <w:t>Descrição de caso de uso</w:t>
+            </w:r>
+          </w:p>
+        </w:tc>
+        <w:tc>
+          <w:tcPr>
+            <w:tcW w:w="970" w:type="dxa"/>
+            <w:shd w:val="clear" w:color="auto" w:fill="F2F2F2" w:themeFill="background1" w:themeFillShade="F2"/>
+          </w:tcPr>
+          <w:p>
+            <w:pPr>
+              <w:spacing w:line="276" w:lineRule="auto"/>
+              <w:jc w:val="center"/>
+            </w:pPr>
             <w:r>
               <w:t>?</w:t>
             </w:r>
-            <w:bookmarkEnd w:id="0"/>
           </w:p>
         </w:tc>
         <w:tc>
           <w:tcPr>
             <w:tcW w:w="1278" w:type="dxa"/>
-            <w:shd w:val="clear" w:color="auto" w:fill="B8CCE4" w:themeFill="accent1" w:themeFillTint="66"/>
+            <w:shd w:val="clear" w:color="auto" w:fill="F2F2F2" w:themeFill="background1" w:themeFillShade="F2"/>
           </w:tcPr>
           <w:p>
             <w:pPr>
@@ -588,7 +602,7 @@
         <w:tc>
           <w:tcPr>
             <w:tcW w:w="720" w:type="dxa"/>
-            <w:shd w:val="clear" w:color="auto" w:fill="B8CCE4" w:themeFill="accent1" w:themeFillTint="66"/>
+            <w:shd w:val="clear" w:color="auto" w:fill="F2F2F2" w:themeFill="background1" w:themeFillShade="F2"/>
           </w:tcPr>
           <w:p>
             <w:pPr>
@@ -606,19 +620,38 @@
         </w:tc>
         <w:tc>
           <w:tcPr>
-            <w:tcW w:w="5670" w:type="dxa"/>
-            <w:shd w:val="clear" w:color="auto" w:fill="B8CCE4" w:themeFill="accent1" w:themeFillTint="66"/>
-          </w:tcPr>
-          <w:p>
-            <w:pPr>
-              <w:spacing w:line="276" w:lineRule="auto"/>
-            </w:pPr>
-          </w:p>
-        </w:tc>
-        <w:tc>
-          <w:tcPr>
-            <w:tcW w:w="1052" w:type="dxa"/>
-            <w:shd w:val="clear" w:color="auto" w:fill="B8CCE4" w:themeFill="accent1" w:themeFillTint="66"/>
+            <w:tcW w:w="806" w:type="dxa"/>
+            <w:shd w:val="clear" w:color="auto" w:fill="F2F2F2" w:themeFill="background1" w:themeFillShade="F2"/>
+          </w:tcPr>
+          <w:p>
+            <w:pPr>
+              <w:jc w:val="center"/>
+            </w:pPr>
+            <w:proofErr w:type="gramStart"/>
+            <w:r>
+              <w:t>2</w:t>
+            </w:r>
+            <w:proofErr w:type="gramEnd"/>
+          </w:p>
+        </w:tc>
+        <w:tc>
+          <w:tcPr>
+            <w:tcW w:w="4946" w:type="dxa"/>
+            <w:shd w:val="clear" w:color="auto" w:fill="F2F2F2" w:themeFill="background1" w:themeFillShade="F2"/>
+          </w:tcPr>
+          <w:p>
+            <w:pPr>
+              <w:spacing w:line="276" w:lineRule="auto"/>
+            </w:pPr>
+            <w:r>
+              <w:t>Escolher um caso de uso</w:t>
+            </w:r>
+          </w:p>
+        </w:tc>
+        <w:tc>
+          <w:tcPr>
+            <w:tcW w:w="970" w:type="dxa"/>
+            <w:shd w:val="clear" w:color="auto" w:fill="F2F2F2" w:themeFill="background1" w:themeFillShade="F2"/>
           </w:tcPr>
           <w:p>
             <w:pPr>
@@ -633,7 +666,7 @@
         <w:tc>
           <w:tcPr>
             <w:tcW w:w="1278" w:type="dxa"/>
-            <w:shd w:val="clear" w:color="auto" w:fill="B8CCE4" w:themeFill="accent1" w:themeFillTint="66"/>
+            <w:shd w:val="clear" w:color="auto" w:fill="F2F2F2" w:themeFill="background1" w:themeFillShade="F2"/>
           </w:tcPr>
           <w:p>
             <w:pPr>
@@ -646,7 +679,7 @@
         <w:tc>
           <w:tcPr>
             <w:tcW w:w="720" w:type="dxa"/>
-            <w:shd w:val="clear" w:color="auto" w:fill="B8CCE4" w:themeFill="accent1" w:themeFillTint="66"/>
+            <w:shd w:val="clear" w:color="auto" w:fill="F2F2F2" w:themeFill="background1" w:themeFillShade="F2"/>
           </w:tcPr>
           <w:p>
             <w:pPr>
@@ -664,19 +697,32 @@
         </w:tc>
         <w:tc>
           <w:tcPr>
-            <w:tcW w:w="5670" w:type="dxa"/>
-            <w:shd w:val="clear" w:color="auto" w:fill="B8CCE4" w:themeFill="accent1" w:themeFillTint="66"/>
-          </w:tcPr>
-          <w:p>
-            <w:pPr>
-              <w:spacing w:line="276" w:lineRule="auto"/>
-            </w:pPr>
-          </w:p>
-        </w:tc>
-        <w:tc>
-          <w:tcPr>
-            <w:tcW w:w="1052" w:type="dxa"/>
-            <w:shd w:val="clear" w:color="auto" w:fill="B8CCE4" w:themeFill="accent1" w:themeFillTint="66"/>
+            <w:tcW w:w="806" w:type="dxa"/>
+            <w:shd w:val="clear" w:color="auto" w:fill="F2F2F2" w:themeFill="background1" w:themeFillShade="F2"/>
+          </w:tcPr>
+          <w:p>
+            <w:pPr>
+              <w:jc w:val="center"/>
+            </w:pPr>
+          </w:p>
+        </w:tc>
+        <w:tc>
+          <w:tcPr>
+            <w:tcW w:w="4946" w:type="dxa"/>
+            <w:shd w:val="clear" w:color="auto" w:fill="F2F2F2" w:themeFill="background1" w:themeFillShade="F2"/>
+          </w:tcPr>
+          <w:p>
+            <w:pPr>
+              <w:spacing w:line="276" w:lineRule="auto"/>
+            </w:pPr>
+            <w:bookmarkStart w:id="0" w:name="_GoBack"/>
+            <w:bookmarkEnd w:id="0"/>
+          </w:p>
+        </w:tc>
+        <w:tc>
+          <w:tcPr>
+            <w:tcW w:w="970" w:type="dxa"/>
+            <w:shd w:val="clear" w:color="auto" w:fill="F2F2F2" w:themeFill="background1" w:themeFillShade="F2"/>
           </w:tcPr>
           <w:p>
             <w:pPr>
@@ -691,7 +737,7 @@
         <w:tc>
           <w:tcPr>
             <w:tcW w:w="1278" w:type="dxa"/>
-            <w:shd w:val="clear" w:color="auto" w:fill="B8CCE4" w:themeFill="accent1" w:themeFillTint="66"/>
+            <w:shd w:val="clear" w:color="auto" w:fill="F2F2F2" w:themeFill="background1" w:themeFillShade="F2"/>
           </w:tcPr>
           <w:p>
             <w:pPr>
@@ -704,7 +750,7 @@
         <w:tc>
           <w:tcPr>
             <w:tcW w:w="720" w:type="dxa"/>
-            <w:shd w:val="clear" w:color="auto" w:fill="B8CCE4" w:themeFill="accent1" w:themeFillTint="66"/>
+            <w:shd w:val="clear" w:color="auto" w:fill="F2F2F2" w:themeFill="background1" w:themeFillShade="F2"/>
           </w:tcPr>
           <w:p>
             <w:pPr>
@@ -722,19 +768,30 @@
         </w:tc>
         <w:tc>
           <w:tcPr>
-            <w:tcW w:w="5670" w:type="dxa"/>
-            <w:shd w:val="clear" w:color="auto" w:fill="B8CCE4" w:themeFill="accent1" w:themeFillTint="66"/>
-          </w:tcPr>
-          <w:p>
-            <w:pPr>
-              <w:spacing w:line="276" w:lineRule="auto"/>
-            </w:pPr>
-          </w:p>
-        </w:tc>
-        <w:tc>
-          <w:tcPr>
-            <w:tcW w:w="1052" w:type="dxa"/>
-            <w:shd w:val="clear" w:color="auto" w:fill="B8CCE4" w:themeFill="accent1" w:themeFillTint="66"/>
+            <w:tcW w:w="806" w:type="dxa"/>
+            <w:shd w:val="clear" w:color="auto" w:fill="F2F2F2" w:themeFill="background1" w:themeFillShade="F2"/>
+          </w:tcPr>
+          <w:p>
+            <w:pPr>
+              <w:jc w:val="center"/>
+            </w:pPr>
+          </w:p>
+        </w:tc>
+        <w:tc>
+          <w:tcPr>
+            <w:tcW w:w="4946" w:type="dxa"/>
+            <w:shd w:val="clear" w:color="auto" w:fill="F2F2F2" w:themeFill="background1" w:themeFillShade="F2"/>
+          </w:tcPr>
+          <w:p>
+            <w:pPr>
+              <w:spacing w:line="276" w:lineRule="auto"/>
+            </w:pPr>
+          </w:p>
+        </w:tc>
+        <w:tc>
+          <w:tcPr>
+            <w:tcW w:w="970" w:type="dxa"/>
+            <w:shd w:val="clear" w:color="auto" w:fill="F2F2F2" w:themeFill="background1" w:themeFillShade="F2"/>
           </w:tcPr>
           <w:p>
             <w:pPr>
@@ -749,7 +806,7 @@
         <w:tc>
           <w:tcPr>
             <w:tcW w:w="1278" w:type="dxa"/>
-            <w:shd w:val="clear" w:color="auto" w:fill="B8CCE4" w:themeFill="accent1" w:themeFillTint="66"/>
+            <w:shd w:val="clear" w:color="auto" w:fill="F2F2F2" w:themeFill="background1" w:themeFillShade="F2"/>
           </w:tcPr>
           <w:p>
             <w:pPr>
@@ -762,7 +819,7 @@
         <w:tc>
           <w:tcPr>
             <w:tcW w:w="720" w:type="dxa"/>
-            <w:shd w:val="clear" w:color="auto" w:fill="B8CCE4" w:themeFill="accent1" w:themeFillTint="66"/>
+            <w:shd w:val="clear" w:color="auto" w:fill="F2F2F2" w:themeFill="background1" w:themeFillShade="F2"/>
           </w:tcPr>
           <w:p>
             <w:pPr>
@@ -780,19 +837,30 @@
         </w:tc>
         <w:tc>
           <w:tcPr>
-            <w:tcW w:w="5670" w:type="dxa"/>
-            <w:shd w:val="clear" w:color="auto" w:fill="B8CCE4" w:themeFill="accent1" w:themeFillTint="66"/>
-          </w:tcPr>
-          <w:p>
-            <w:pPr>
-              <w:spacing w:line="276" w:lineRule="auto"/>
-            </w:pPr>
-          </w:p>
-        </w:tc>
-        <w:tc>
-          <w:tcPr>
-            <w:tcW w:w="1052" w:type="dxa"/>
-            <w:shd w:val="clear" w:color="auto" w:fill="B8CCE4" w:themeFill="accent1" w:themeFillTint="66"/>
+            <w:tcW w:w="806" w:type="dxa"/>
+            <w:shd w:val="clear" w:color="auto" w:fill="F2F2F2" w:themeFill="background1" w:themeFillShade="F2"/>
+          </w:tcPr>
+          <w:p>
+            <w:pPr>
+              <w:jc w:val="center"/>
+            </w:pPr>
+          </w:p>
+        </w:tc>
+        <w:tc>
+          <w:tcPr>
+            <w:tcW w:w="4946" w:type="dxa"/>
+            <w:shd w:val="clear" w:color="auto" w:fill="F2F2F2" w:themeFill="background1" w:themeFillShade="F2"/>
+          </w:tcPr>
+          <w:p>
+            <w:pPr>
+              <w:spacing w:line="276" w:lineRule="auto"/>
+            </w:pPr>
+          </w:p>
+        </w:tc>
+        <w:tc>
+          <w:tcPr>
+            <w:tcW w:w="970" w:type="dxa"/>
+            <w:shd w:val="clear" w:color="auto" w:fill="F2F2F2" w:themeFill="background1" w:themeFillShade="F2"/>
           </w:tcPr>
           <w:p>
             <w:pPr>
@@ -807,7 +875,7 @@
         <w:tc>
           <w:tcPr>
             <w:tcW w:w="1278" w:type="dxa"/>
-            <w:shd w:val="clear" w:color="auto" w:fill="B8CCE4" w:themeFill="accent1" w:themeFillTint="66"/>
+            <w:shd w:val="clear" w:color="auto" w:fill="F2F2F2" w:themeFill="background1" w:themeFillShade="F2"/>
           </w:tcPr>
           <w:p>
             <w:pPr>
@@ -820,7 +888,7 @@
         <w:tc>
           <w:tcPr>
             <w:tcW w:w="720" w:type="dxa"/>
-            <w:shd w:val="clear" w:color="auto" w:fill="B8CCE4" w:themeFill="accent1" w:themeFillTint="66"/>
+            <w:shd w:val="clear" w:color="auto" w:fill="F2F2F2" w:themeFill="background1" w:themeFillShade="F2"/>
           </w:tcPr>
           <w:p>
             <w:pPr>
@@ -838,19 +906,30 @@
         </w:tc>
         <w:tc>
           <w:tcPr>
-            <w:tcW w:w="5670" w:type="dxa"/>
-            <w:shd w:val="clear" w:color="auto" w:fill="B8CCE4" w:themeFill="accent1" w:themeFillTint="66"/>
-          </w:tcPr>
-          <w:p>
-            <w:pPr>
-              <w:spacing w:line="276" w:lineRule="auto"/>
-            </w:pPr>
-          </w:p>
-        </w:tc>
-        <w:tc>
-          <w:tcPr>
-            <w:tcW w:w="1052" w:type="dxa"/>
-            <w:shd w:val="clear" w:color="auto" w:fill="B8CCE4" w:themeFill="accent1" w:themeFillTint="66"/>
+            <w:tcW w:w="806" w:type="dxa"/>
+            <w:shd w:val="clear" w:color="auto" w:fill="F2F2F2" w:themeFill="background1" w:themeFillShade="F2"/>
+          </w:tcPr>
+          <w:p>
+            <w:pPr>
+              <w:jc w:val="center"/>
+            </w:pPr>
+          </w:p>
+        </w:tc>
+        <w:tc>
+          <w:tcPr>
+            <w:tcW w:w="4946" w:type="dxa"/>
+            <w:shd w:val="clear" w:color="auto" w:fill="F2F2F2" w:themeFill="background1" w:themeFillShade="F2"/>
+          </w:tcPr>
+          <w:p>
+            <w:pPr>
+              <w:spacing w:line="276" w:lineRule="auto"/>
+            </w:pPr>
+          </w:p>
+        </w:tc>
+        <w:tc>
+          <w:tcPr>
+            <w:tcW w:w="970" w:type="dxa"/>
+            <w:shd w:val="clear" w:color="auto" w:fill="F2F2F2" w:themeFill="background1" w:themeFillShade="F2"/>
           </w:tcPr>
           <w:p>
             <w:pPr>
@@ -865,7 +944,7 @@
         <w:tc>
           <w:tcPr>
             <w:tcW w:w="1278" w:type="dxa"/>
-            <w:shd w:val="clear" w:color="auto" w:fill="B8CCE4" w:themeFill="accent1" w:themeFillTint="66"/>
+            <w:shd w:val="clear" w:color="auto" w:fill="F2F2F2" w:themeFill="background1" w:themeFillShade="F2"/>
           </w:tcPr>
           <w:p>
             <w:pPr>
@@ -878,7 +957,7 @@
         <w:tc>
           <w:tcPr>
             <w:tcW w:w="720" w:type="dxa"/>
-            <w:shd w:val="clear" w:color="auto" w:fill="B8CCE4" w:themeFill="accent1" w:themeFillTint="66"/>
+            <w:shd w:val="clear" w:color="auto" w:fill="F2F2F2" w:themeFill="background1" w:themeFillShade="F2"/>
           </w:tcPr>
           <w:p>
             <w:pPr>
@@ -896,19 +975,30 @@
         </w:tc>
         <w:tc>
           <w:tcPr>
-            <w:tcW w:w="5670" w:type="dxa"/>
-            <w:shd w:val="clear" w:color="auto" w:fill="B8CCE4" w:themeFill="accent1" w:themeFillTint="66"/>
-          </w:tcPr>
-          <w:p>
-            <w:pPr>
-              <w:spacing w:line="276" w:lineRule="auto"/>
-            </w:pPr>
-          </w:p>
-        </w:tc>
-        <w:tc>
-          <w:tcPr>
-            <w:tcW w:w="1052" w:type="dxa"/>
-            <w:shd w:val="clear" w:color="auto" w:fill="B8CCE4" w:themeFill="accent1" w:themeFillTint="66"/>
+            <w:tcW w:w="806" w:type="dxa"/>
+            <w:shd w:val="clear" w:color="auto" w:fill="F2F2F2" w:themeFill="background1" w:themeFillShade="F2"/>
+          </w:tcPr>
+          <w:p>
+            <w:pPr>
+              <w:jc w:val="center"/>
+            </w:pPr>
+          </w:p>
+        </w:tc>
+        <w:tc>
+          <w:tcPr>
+            <w:tcW w:w="4946" w:type="dxa"/>
+            <w:shd w:val="clear" w:color="auto" w:fill="F2F2F2" w:themeFill="background1" w:themeFillShade="F2"/>
+          </w:tcPr>
+          <w:p>
+            <w:pPr>
+              <w:spacing w:line="276" w:lineRule="auto"/>
+            </w:pPr>
+          </w:p>
+        </w:tc>
+        <w:tc>
+          <w:tcPr>
+            <w:tcW w:w="970" w:type="dxa"/>
+            <w:shd w:val="clear" w:color="auto" w:fill="F2F2F2" w:themeFill="background1" w:themeFillShade="F2"/>
           </w:tcPr>
           <w:p>
             <w:pPr>
@@ -923,7 +1013,7 @@
         <w:tc>
           <w:tcPr>
             <w:tcW w:w="1278" w:type="dxa"/>
-            <w:shd w:val="clear" w:color="auto" w:fill="B8CCE4" w:themeFill="accent1" w:themeFillTint="66"/>
+            <w:shd w:val="clear" w:color="auto" w:fill="F2F2F2" w:themeFill="background1" w:themeFillShade="F2"/>
           </w:tcPr>
           <w:p>
             <w:pPr>
@@ -936,7 +1026,7 @@
         <w:tc>
           <w:tcPr>
             <w:tcW w:w="720" w:type="dxa"/>
-            <w:shd w:val="clear" w:color="auto" w:fill="B8CCE4" w:themeFill="accent1" w:themeFillTint="66"/>
+            <w:shd w:val="clear" w:color="auto" w:fill="F2F2F2" w:themeFill="background1" w:themeFillShade="F2"/>
           </w:tcPr>
           <w:p>
             <w:pPr>
@@ -954,19 +1044,30 @@
         </w:tc>
         <w:tc>
           <w:tcPr>
-            <w:tcW w:w="5670" w:type="dxa"/>
-            <w:shd w:val="clear" w:color="auto" w:fill="B8CCE4" w:themeFill="accent1" w:themeFillTint="66"/>
-          </w:tcPr>
-          <w:p>
-            <w:pPr>
-              <w:spacing w:line="276" w:lineRule="auto"/>
-            </w:pPr>
-          </w:p>
-        </w:tc>
-        <w:tc>
-          <w:tcPr>
-            <w:tcW w:w="1052" w:type="dxa"/>
-            <w:shd w:val="clear" w:color="auto" w:fill="B8CCE4" w:themeFill="accent1" w:themeFillTint="66"/>
+            <w:tcW w:w="806" w:type="dxa"/>
+            <w:shd w:val="clear" w:color="auto" w:fill="F2F2F2" w:themeFill="background1" w:themeFillShade="F2"/>
+          </w:tcPr>
+          <w:p>
+            <w:pPr>
+              <w:jc w:val="center"/>
+            </w:pPr>
+          </w:p>
+        </w:tc>
+        <w:tc>
+          <w:tcPr>
+            <w:tcW w:w="4946" w:type="dxa"/>
+            <w:shd w:val="clear" w:color="auto" w:fill="F2F2F2" w:themeFill="background1" w:themeFillShade="F2"/>
+          </w:tcPr>
+          <w:p>
+            <w:pPr>
+              <w:spacing w:line="276" w:lineRule="auto"/>
+            </w:pPr>
+          </w:p>
+        </w:tc>
+        <w:tc>
+          <w:tcPr>
+            <w:tcW w:w="970" w:type="dxa"/>
+            <w:shd w:val="clear" w:color="auto" w:fill="F2F2F2" w:themeFill="background1" w:themeFillShade="F2"/>
           </w:tcPr>
           <w:p>
             <w:pPr>
@@ -981,7 +1082,7 @@
         <w:tc>
           <w:tcPr>
             <w:tcW w:w="1278" w:type="dxa"/>
-            <w:shd w:val="clear" w:color="auto" w:fill="B8CCE4" w:themeFill="accent1" w:themeFillTint="66"/>
+            <w:shd w:val="clear" w:color="auto" w:fill="F2F2F2" w:themeFill="background1" w:themeFillShade="F2"/>
           </w:tcPr>
           <w:p>
             <w:pPr>
@@ -994,7 +1095,7 @@
         <w:tc>
           <w:tcPr>
             <w:tcW w:w="720" w:type="dxa"/>
-            <w:shd w:val="clear" w:color="auto" w:fill="B8CCE4" w:themeFill="accent1" w:themeFillTint="66"/>
+            <w:shd w:val="clear" w:color="auto" w:fill="F2F2F2" w:themeFill="background1" w:themeFillShade="F2"/>
           </w:tcPr>
           <w:p>
             <w:pPr>
@@ -1012,19 +1113,30 @@
         </w:tc>
         <w:tc>
           <w:tcPr>
-            <w:tcW w:w="5670" w:type="dxa"/>
-            <w:shd w:val="clear" w:color="auto" w:fill="B8CCE4" w:themeFill="accent1" w:themeFillTint="66"/>
-          </w:tcPr>
-          <w:p>
-            <w:pPr>
-              <w:spacing w:line="276" w:lineRule="auto"/>
-            </w:pPr>
-          </w:p>
-        </w:tc>
-        <w:tc>
-          <w:tcPr>
-            <w:tcW w:w="1052" w:type="dxa"/>
-            <w:shd w:val="clear" w:color="auto" w:fill="B8CCE4" w:themeFill="accent1" w:themeFillTint="66"/>
+            <w:tcW w:w="806" w:type="dxa"/>
+            <w:shd w:val="clear" w:color="auto" w:fill="F2F2F2" w:themeFill="background1" w:themeFillShade="F2"/>
+          </w:tcPr>
+          <w:p>
+            <w:pPr>
+              <w:jc w:val="center"/>
+            </w:pPr>
+          </w:p>
+        </w:tc>
+        <w:tc>
+          <w:tcPr>
+            <w:tcW w:w="4946" w:type="dxa"/>
+            <w:shd w:val="clear" w:color="auto" w:fill="F2F2F2" w:themeFill="background1" w:themeFillShade="F2"/>
+          </w:tcPr>
+          <w:p>
+            <w:pPr>
+              <w:spacing w:line="276" w:lineRule="auto"/>
+            </w:pPr>
+          </w:p>
+        </w:tc>
+        <w:tc>
+          <w:tcPr>
+            <w:tcW w:w="970" w:type="dxa"/>
+            <w:shd w:val="clear" w:color="auto" w:fill="F2F2F2" w:themeFill="background1" w:themeFillShade="F2"/>
           </w:tcPr>
           <w:p>
             <w:pPr>
@@ -1039,7 +1151,7 @@
         <w:tc>
           <w:tcPr>
             <w:tcW w:w="1278" w:type="dxa"/>
-            <w:shd w:val="clear" w:color="auto" w:fill="B8CCE4" w:themeFill="accent1" w:themeFillTint="66"/>
+            <w:shd w:val="clear" w:color="auto" w:fill="F2F2F2" w:themeFill="background1" w:themeFillShade="F2"/>
           </w:tcPr>
           <w:p>
             <w:pPr>
@@ -1052,7 +1164,7 @@
         <w:tc>
           <w:tcPr>
             <w:tcW w:w="720" w:type="dxa"/>
-            <w:shd w:val="clear" w:color="auto" w:fill="B8CCE4" w:themeFill="accent1" w:themeFillTint="66"/>
+            <w:shd w:val="clear" w:color="auto" w:fill="F2F2F2" w:themeFill="background1" w:themeFillShade="F2"/>
           </w:tcPr>
           <w:p>
             <w:pPr>
@@ -1070,19 +1182,30 @@
         </w:tc>
         <w:tc>
           <w:tcPr>
-            <w:tcW w:w="5670" w:type="dxa"/>
-            <w:shd w:val="clear" w:color="auto" w:fill="B8CCE4" w:themeFill="accent1" w:themeFillTint="66"/>
-          </w:tcPr>
-          <w:p>
-            <w:pPr>
-              <w:spacing w:line="276" w:lineRule="auto"/>
-            </w:pPr>
-          </w:p>
-        </w:tc>
-        <w:tc>
-          <w:tcPr>
-            <w:tcW w:w="1052" w:type="dxa"/>
-            <w:shd w:val="clear" w:color="auto" w:fill="B8CCE4" w:themeFill="accent1" w:themeFillTint="66"/>
+            <w:tcW w:w="806" w:type="dxa"/>
+            <w:shd w:val="clear" w:color="auto" w:fill="F2F2F2" w:themeFill="background1" w:themeFillShade="F2"/>
+          </w:tcPr>
+          <w:p>
+            <w:pPr>
+              <w:jc w:val="center"/>
+            </w:pPr>
+          </w:p>
+        </w:tc>
+        <w:tc>
+          <w:tcPr>
+            <w:tcW w:w="4946" w:type="dxa"/>
+            <w:shd w:val="clear" w:color="auto" w:fill="F2F2F2" w:themeFill="background1" w:themeFillShade="F2"/>
+          </w:tcPr>
+          <w:p>
+            <w:pPr>
+              <w:spacing w:line="276" w:lineRule="auto"/>
+            </w:pPr>
+          </w:p>
+        </w:tc>
+        <w:tc>
+          <w:tcPr>
+            <w:tcW w:w="970" w:type="dxa"/>
+            <w:shd w:val="clear" w:color="auto" w:fill="F2F2F2" w:themeFill="background1" w:themeFillShade="F2"/>
           </w:tcPr>
           <w:p>
             <w:pPr>
@@ -1097,7 +1220,7 @@
         <w:tc>
           <w:tcPr>
             <w:tcW w:w="1278" w:type="dxa"/>
-            <w:shd w:val="clear" w:color="auto" w:fill="B8CCE4" w:themeFill="accent1" w:themeFillTint="66"/>
+            <w:shd w:val="clear" w:color="auto" w:fill="F2F2F2" w:themeFill="background1" w:themeFillShade="F2"/>
           </w:tcPr>
           <w:p>
             <w:pPr>
@@ -1110,7 +1233,7 @@
         <w:tc>
           <w:tcPr>
             <w:tcW w:w="720" w:type="dxa"/>
-            <w:shd w:val="clear" w:color="auto" w:fill="B8CCE4" w:themeFill="accent1" w:themeFillTint="66"/>
+            <w:shd w:val="clear" w:color="auto" w:fill="F2F2F2" w:themeFill="background1" w:themeFillShade="F2"/>
           </w:tcPr>
           <w:p>
             <w:pPr>
@@ -1128,19 +1251,30 @@
         </w:tc>
         <w:tc>
           <w:tcPr>
-            <w:tcW w:w="5670" w:type="dxa"/>
-            <w:shd w:val="clear" w:color="auto" w:fill="B8CCE4" w:themeFill="accent1" w:themeFillTint="66"/>
-          </w:tcPr>
-          <w:p>
-            <w:pPr>
-              <w:spacing w:line="276" w:lineRule="auto"/>
-            </w:pPr>
-          </w:p>
-        </w:tc>
-        <w:tc>
-          <w:tcPr>
-            <w:tcW w:w="1052" w:type="dxa"/>
-            <w:shd w:val="clear" w:color="auto" w:fill="B8CCE4" w:themeFill="accent1" w:themeFillTint="66"/>
+            <w:tcW w:w="806" w:type="dxa"/>
+            <w:shd w:val="clear" w:color="auto" w:fill="F2F2F2" w:themeFill="background1" w:themeFillShade="F2"/>
+          </w:tcPr>
+          <w:p>
+            <w:pPr>
+              <w:jc w:val="center"/>
+            </w:pPr>
+          </w:p>
+        </w:tc>
+        <w:tc>
+          <w:tcPr>
+            <w:tcW w:w="4946" w:type="dxa"/>
+            <w:shd w:val="clear" w:color="auto" w:fill="F2F2F2" w:themeFill="background1" w:themeFillShade="F2"/>
+          </w:tcPr>
+          <w:p>
+            <w:pPr>
+              <w:spacing w:line="276" w:lineRule="auto"/>
+            </w:pPr>
+          </w:p>
+        </w:tc>
+        <w:tc>
+          <w:tcPr>
+            <w:tcW w:w="970" w:type="dxa"/>
+            <w:shd w:val="clear" w:color="auto" w:fill="F2F2F2" w:themeFill="background1" w:themeFillShade="F2"/>
           </w:tcPr>
           <w:p>
             <w:pPr>
@@ -1155,7 +1289,7 @@
         <w:tc>
           <w:tcPr>
             <w:tcW w:w="1278" w:type="dxa"/>
-            <w:shd w:val="clear" w:color="auto" w:fill="B8CCE4" w:themeFill="accent1" w:themeFillTint="66"/>
+            <w:shd w:val="clear" w:color="auto" w:fill="F2F2F2" w:themeFill="background1" w:themeFillShade="F2"/>
           </w:tcPr>
           <w:p>
             <w:pPr>
@@ -1168,7 +1302,7 @@
         <w:tc>
           <w:tcPr>
             <w:tcW w:w="720" w:type="dxa"/>
-            <w:shd w:val="clear" w:color="auto" w:fill="B8CCE4" w:themeFill="accent1" w:themeFillTint="66"/>
+            <w:shd w:val="clear" w:color="auto" w:fill="F2F2F2" w:themeFill="background1" w:themeFillShade="F2"/>
           </w:tcPr>
           <w:p>
             <w:pPr>
@@ -1186,19 +1320,30 @@
         </w:tc>
         <w:tc>
           <w:tcPr>
-            <w:tcW w:w="5670" w:type="dxa"/>
-            <w:shd w:val="clear" w:color="auto" w:fill="B8CCE4" w:themeFill="accent1" w:themeFillTint="66"/>
-          </w:tcPr>
-          <w:p>
-            <w:pPr>
-              <w:spacing w:line="276" w:lineRule="auto"/>
-            </w:pPr>
-          </w:p>
-        </w:tc>
-        <w:tc>
-          <w:tcPr>
-            <w:tcW w:w="1052" w:type="dxa"/>
-            <w:shd w:val="clear" w:color="auto" w:fill="B8CCE4" w:themeFill="accent1" w:themeFillTint="66"/>
+            <w:tcW w:w="806" w:type="dxa"/>
+            <w:shd w:val="clear" w:color="auto" w:fill="F2F2F2" w:themeFill="background1" w:themeFillShade="F2"/>
+          </w:tcPr>
+          <w:p>
+            <w:pPr>
+              <w:jc w:val="center"/>
+            </w:pPr>
+          </w:p>
+        </w:tc>
+        <w:tc>
+          <w:tcPr>
+            <w:tcW w:w="4946" w:type="dxa"/>
+            <w:shd w:val="clear" w:color="auto" w:fill="F2F2F2" w:themeFill="background1" w:themeFillShade="F2"/>
+          </w:tcPr>
+          <w:p>
+            <w:pPr>
+              <w:spacing w:line="276" w:lineRule="auto"/>
+            </w:pPr>
+          </w:p>
+        </w:tc>
+        <w:tc>
+          <w:tcPr>
+            <w:tcW w:w="970" w:type="dxa"/>
+            <w:shd w:val="clear" w:color="auto" w:fill="F2F2F2" w:themeFill="background1" w:themeFillShade="F2"/>
           </w:tcPr>
           <w:p>
             <w:pPr>
@@ -1213,7 +1358,7 @@
         <w:tc>
           <w:tcPr>
             <w:tcW w:w="1278" w:type="dxa"/>
-            <w:shd w:val="clear" w:color="auto" w:fill="B8CCE4" w:themeFill="accent1" w:themeFillTint="66"/>
+            <w:shd w:val="clear" w:color="auto" w:fill="F2F2F2" w:themeFill="background1" w:themeFillShade="F2"/>
           </w:tcPr>
           <w:p>
             <w:pPr>
@@ -1226,7 +1371,7 @@
         <w:tc>
           <w:tcPr>
             <w:tcW w:w="720" w:type="dxa"/>
-            <w:shd w:val="clear" w:color="auto" w:fill="B8CCE4" w:themeFill="accent1" w:themeFillTint="66"/>
+            <w:shd w:val="clear" w:color="auto" w:fill="F2F2F2" w:themeFill="background1" w:themeFillShade="F2"/>
           </w:tcPr>
           <w:p>
             <w:pPr>
@@ -1244,19 +1389,30 @@
         </w:tc>
         <w:tc>
           <w:tcPr>
-            <w:tcW w:w="5670" w:type="dxa"/>
-            <w:shd w:val="clear" w:color="auto" w:fill="B8CCE4" w:themeFill="accent1" w:themeFillTint="66"/>
-          </w:tcPr>
-          <w:p>
-            <w:pPr>
-              <w:spacing w:line="276" w:lineRule="auto"/>
-            </w:pPr>
-          </w:p>
-        </w:tc>
-        <w:tc>
-          <w:tcPr>
-            <w:tcW w:w="1052" w:type="dxa"/>
-            <w:shd w:val="clear" w:color="auto" w:fill="B8CCE4" w:themeFill="accent1" w:themeFillTint="66"/>
+            <w:tcW w:w="806" w:type="dxa"/>
+            <w:shd w:val="clear" w:color="auto" w:fill="F2F2F2" w:themeFill="background1" w:themeFillShade="F2"/>
+          </w:tcPr>
+          <w:p>
+            <w:pPr>
+              <w:jc w:val="center"/>
+            </w:pPr>
+          </w:p>
+        </w:tc>
+        <w:tc>
+          <w:tcPr>
+            <w:tcW w:w="4946" w:type="dxa"/>
+            <w:shd w:val="clear" w:color="auto" w:fill="F2F2F2" w:themeFill="background1" w:themeFillShade="F2"/>
+          </w:tcPr>
+          <w:p>
+            <w:pPr>
+              <w:spacing w:line="276" w:lineRule="auto"/>
+            </w:pPr>
+          </w:p>
+        </w:tc>
+        <w:tc>
+          <w:tcPr>
+            <w:tcW w:w="970" w:type="dxa"/>
+            <w:shd w:val="clear" w:color="auto" w:fill="F2F2F2" w:themeFill="background1" w:themeFillShade="F2"/>
           </w:tcPr>
           <w:p>
             <w:pPr>
@@ -1271,7 +1427,7 @@
         <w:tc>
           <w:tcPr>
             <w:tcW w:w="1278" w:type="dxa"/>
-            <w:shd w:val="clear" w:color="auto" w:fill="B8CCE4" w:themeFill="accent1" w:themeFillTint="66"/>
+            <w:shd w:val="clear" w:color="auto" w:fill="F2F2F2" w:themeFill="background1" w:themeFillShade="F2"/>
           </w:tcPr>
           <w:p>
             <w:pPr>
@@ -1284,7 +1440,7 @@
         <w:tc>
           <w:tcPr>
             <w:tcW w:w="720" w:type="dxa"/>
-            <w:shd w:val="clear" w:color="auto" w:fill="B8CCE4" w:themeFill="accent1" w:themeFillTint="66"/>
+            <w:shd w:val="clear" w:color="auto" w:fill="F2F2F2" w:themeFill="background1" w:themeFillShade="F2"/>
           </w:tcPr>
           <w:p>
             <w:pPr>
@@ -1302,19 +1458,30 @@
         </w:tc>
         <w:tc>
           <w:tcPr>
-            <w:tcW w:w="5670" w:type="dxa"/>
-            <w:shd w:val="clear" w:color="auto" w:fill="B8CCE4" w:themeFill="accent1" w:themeFillTint="66"/>
-          </w:tcPr>
-          <w:p>
-            <w:pPr>
-              <w:spacing w:line="276" w:lineRule="auto"/>
-            </w:pPr>
-          </w:p>
-        </w:tc>
-        <w:tc>
-          <w:tcPr>
-            <w:tcW w:w="1052" w:type="dxa"/>
-            <w:shd w:val="clear" w:color="auto" w:fill="B8CCE4" w:themeFill="accent1" w:themeFillTint="66"/>
+            <w:tcW w:w="806" w:type="dxa"/>
+            <w:shd w:val="clear" w:color="auto" w:fill="F2F2F2" w:themeFill="background1" w:themeFillShade="F2"/>
+          </w:tcPr>
+          <w:p>
+            <w:pPr>
+              <w:jc w:val="center"/>
+            </w:pPr>
+          </w:p>
+        </w:tc>
+        <w:tc>
+          <w:tcPr>
+            <w:tcW w:w="4946" w:type="dxa"/>
+            <w:shd w:val="clear" w:color="auto" w:fill="F2F2F2" w:themeFill="background1" w:themeFillShade="F2"/>
+          </w:tcPr>
+          <w:p>
+            <w:pPr>
+              <w:spacing w:line="276" w:lineRule="auto"/>
+            </w:pPr>
+          </w:p>
+        </w:tc>
+        <w:tc>
+          <w:tcPr>
+            <w:tcW w:w="970" w:type="dxa"/>
+            <w:shd w:val="clear" w:color="auto" w:fill="F2F2F2" w:themeFill="background1" w:themeFillShade="F2"/>
           </w:tcPr>
           <w:p>
             <w:pPr>
@@ -1329,7 +1496,7 @@
         <w:tc>
           <w:tcPr>
             <w:tcW w:w="1278" w:type="dxa"/>
-            <w:shd w:val="clear" w:color="auto" w:fill="B8CCE4" w:themeFill="accent1" w:themeFillTint="66"/>
+            <w:shd w:val="clear" w:color="auto" w:fill="F2F2F2" w:themeFill="background1" w:themeFillShade="F2"/>
           </w:tcPr>
           <w:p>
             <w:pPr>
@@ -1342,7 +1509,7 @@
         <w:tc>
           <w:tcPr>
             <w:tcW w:w="720" w:type="dxa"/>
-            <w:shd w:val="clear" w:color="auto" w:fill="B8CCE4" w:themeFill="accent1" w:themeFillTint="66"/>
+            <w:shd w:val="clear" w:color="auto" w:fill="F2F2F2" w:themeFill="background1" w:themeFillShade="F2"/>
           </w:tcPr>
           <w:p>
             <w:pPr>
@@ -1360,19 +1527,30 @@
         </w:tc>
         <w:tc>
           <w:tcPr>
-            <w:tcW w:w="5670" w:type="dxa"/>
-            <w:shd w:val="clear" w:color="auto" w:fill="B8CCE4" w:themeFill="accent1" w:themeFillTint="66"/>
-          </w:tcPr>
-          <w:p>
-            <w:pPr>
-              <w:spacing w:line="276" w:lineRule="auto"/>
-            </w:pPr>
-          </w:p>
-        </w:tc>
-        <w:tc>
-          <w:tcPr>
-            <w:tcW w:w="1052" w:type="dxa"/>
-            <w:shd w:val="clear" w:color="auto" w:fill="B8CCE4" w:themeFill="accent1" w:themeFillTint="66"/>
+            <w:tcW w:w="806" w:type="dxa"/>
+            <w:shd w:val="clear" w:color="auto" w:fill="F2F2F2" w:themeFill="background1" w:themeFillShade="F2"/>
+          </w:tcPr>
+          <w:p>
+            <w:pPr>
+              <w:jc w:val="center"/>
+            </w:pPr>
+          </w:p>
+        </w:tc>
+        <w:tc>
+          <w:tcPr>
+            <w:tcW w:w="4946" w:type="dxa"/>
+            <w:shd w:val="clear" w:color="auto" w:fill="F2F2F2" w:themeFill="background1" w:themeFillShade="F2"/>
+          </w:tcPr>
+          <w:p>
+            <w:pPr>
+              <w:spacing w:line="276" w:lineRule="auto"/>
+            </w:pPr>
+          </w:p>
+        </w:tc>
+        <w:tc>
+          <w:tcPr>
+            <w:tcW w:w="970" w:type="dxa"/>
+            <w:shd w:val="clear" w:color="auto" w:fill="F2F2F2" w:themeFill="background1" w:themeFillShade="F2"/>
           </w:tcPr>
           <w:p>
             <w:pPr>
@@ -1387,7 +1565,7 @@
         <w:tc>
           <w:tcPr>
             <w:tcW w:w="1278" w:type="dxa"/>
-            <w:shd w:val="clear" w:color="auto" w:fill="B8CCE4" w:themeFill="accent1" w:themeFillTint="66"/>
+            <w:shd w:val="clear" w:color="auto" w:fill="F2F2F2" w:themeFill="background1" w:themeFillShade="F2"/>
           </w:tcPr>
           <w:p>
             <w:pPr>
@@ -1410,18 +1588,61 @@
         <w:rPr>
           <w:lang w:val="pt-BR"/>
         </w:rPr>
+        <w:fldChar w:fldCharType="begin"/>
+      </w:r>
+      <w:r>
+        <w:rPr>
+          <w:lang w:val="pt-BR"/>
+        </w:rPr>
+        <w:instrText xml:space="preserve"> HYPERLINK "http://epf.eclipse.org/wikis/openup/" </w:instrText>
+      </w:r>
+      <w:r>
+        <w:rPr>
+          <w:lang w:val="pt-BR"/>
+        </w:rPr>
+      </w:r>
+      <w:r>
+        <w:rPr>
+          <w:lang w:val="pt-BR"/>
+        </w:rPr>
+        <w:fldChar w:fldCharType="separate"/>
+      </w:r>
+      <w:r>
+        <w:rPr>
+          <w:rStyle w:val="Hyperlink"/>
+          <w:lang w:val="pt-BR"/>
+        </w:rPr>
         <w:t>http://epf.eclipse.org/wikis/openup/</w:t>
+      </w:r>
+      <w:r>
+        <w:rPr>
+          <w:lang w:val="pt-BR"/>
+        </w:rPr>
+        <w:fldChar w:fldCharType="end"/>
       </w:r>
     </w:p>
     <w:p>
-      <w:hyperlink r:id="rId7" w:history="1">
-        <w:r>
-          <w:rPr>
-            <w:rStyle w:val="Hyperlink"/>
-          </w:rPr>
-          <w:t>https://soundcloud.com</w:t>
-        </w:r>
-      </w:hyperlink>
+      <w:r>
+        <w:fldChar w:fldCharType="begin"/>
+      </w:r>
+      <w:r>
+        <w:instrText xml:space="preserve"> HYPERLINK "https://soundcloud.com" </w:instrText>
+      </w:r>
+      <w:r>
+        <w:fldChar w:fldCharType="separate"/>
+      </w:r>
+      <w:r>
+        <w:rPr>
+          <w:rStyle w:val="Hyperlink"/>
+        </w:rPr>
+        <w:t>https://soundcloud.com</w:t>
+      </w:r>
+      <w:r>
+        <w:rPr>
+          <w:rStyle w:val="Hyperlink"/>
+        </w:rPr>
+        <w:fldChar w:fldCharType="end"/>
+      </w:r>
       <w:proofErr w:type="gramStart"/>
       <w:r>
         <w:t xml:space="preserve">   </w:t>
@@ -2212,6 +2433,18 @@
     <w:rsid w:val="00E03CFE"/>
     <w:rPr>
       <w:color w:val="0000FF" w:themeColor="hyperlink"/>
+      <w:u w:val="single"/>
+    </w:rPr>
+  </w:style>
+  <w:style w:type="character" w:styleId="HiperlinkVisitado">
+    <w:name w:val="FollowedHyperlink"/>
+    <w:basedOn w:val="Fontepargpadro"/>
+    <w:uiPriority w:val="99"/>
+    <w:semiHidden/>
+    <w:unhideWhenUsed/>
+    <w:rsid w:val="00495E1B"/>
+    <w:rPr>
+      <w:color w:val="800080" w:themeColor="followedHyperlink"/>
       <w:u w:val="single"/>
     </w:rPr>
   </w:style>
@@ -2735,7 +2968,7 @@
 </file>
 
 <file path=customXml/itemProps1.xml><?xml version="1.0" encoding="utf-8"?>
-<ds:datastoreItem xmlns:ds="http://schemas.openxmlformats.org/officeDocument/2006/customXml" ds:itemID="{023DD37E-09ED-4B7E-B229-2D2CCDB23C94}">
+<ds:datastoreItem xmlns:ds="http://schemas.openxmlformats.org/officeDocument/2006/customXml" ds:itemID="{C75A40F5-65E6-4FEF-A2AA-54FCE23AE128}">
   <ds:schemaRefs>
     <ds:schemaRef ds:uri="http://schemas.openxmlformats.org/officeDocument/2006/bibliography"/>
   </ds:schemaRefs>

</xml_diff>